<commit_message>
Fix an alignment problem with the report
</commit_message>
<xml_diff>
--- a/report/report.docx
+++ b/report/report.docx
@@ -1471,15 +1471,6 @@
     </w:p>
     <w:p>
       <w:pPr>
-        <w:rPr>
-          <w:sz w:val="28"/>
-          <w:szCs w:val="28"/>
-          <w:lang w:bidi="ar-EG"/>
-        </w:rPr>
-      </w:pPr>
-    </w:p>
-    <w:p>
-      <w:pPr>
         <w:pStyle w:val="ListParagraph"/>
         <w:numPr>
           <w:ilvl w:val="0"/>
@@ -1571,34 +1562,26 @@
           <w:szCs w:val="28"/>
           <w:lang w:bidi="ar-EG"/>
         </w:rPr>
-        <w:t xml:space="preserve"> In the Red state, the traffic light controller illuminates the Red LED for the main road, while keeping the lights on the other direction's traffic signal in the Green state. This facilitates safe crossings for pedestrians </w:t>
-      </w:r>
-      <w:r>
-        <w:rPr>
+        <w:t xml:space="preserve"> In the Red state, the traffic light controller illuminates the Red LED for the main road, while keeping the lights on the other direction's traffic signal in the Green state. This facilitates safe crossings for pedestrians and vehicles on the secondary road. The 7-segment display displays the countdown timer for the Red state.</w:t>
+      </w:r>
+    </w:p>
+    <w:p>
+      <w:pPr>
+        <w:rPr>
+          <w:sz w:val="28"/>
+          <w:szCs w:val="28"/>
+          <w:lang w:bidi="ar-EG"/>
+        </w:rPr>
+      </w:pPr>
+      <w:r>
+        <w:rPr>
+          <w:b/>
+          <w:bCs/>
           <w:sz w:val="28"/>
           <w:szCs w:val="28"/>
           <w:lang w:bidi="ar-EG"/>
         </w:rPr>
         <w:lastRenderedPageBreak/>
-        <w:t>and vehicles on the secondary road. The 7-segment display displays the countdown timer for the Red state.</w:t>
-      </w:r>
-    </w:p>
-    <w:p>
-      <w:pPr>
-        <w:rPr>
-          <w:sz w:val="28"/>
-          <w:szCs w:val="28"/>
-          <w:lang w:bidi="ar-EG"/>
-        </w:rPr>
-      </w:pPr>
-      <w:r>
-        <w:rPr>
-          <w:b/>
-          <w:bCs/>
-          <w:sz w:val="28"/>
-          <w:szCs w:val="28"/>
-          <w:lang w:bidi="ar-EG"/>
-        </w:rPr>
         <w:t>Manual Override:</w:t>
       </w:r>
       <w:r>

</xml_diff>